<commit_message>
ultima cosa de trazabilidad
</commit_message>
<xml_diff>
--- a/docs/trazabilidad.docx
+++ b/docs/trazabilidad.docx
@@ -3594,10 +3594,7 @@
             </w:r>
             <w:proofErr w:type="gramStart"/>
             <w:r>
-              <w:t>Artist</w:t>
-            </w:r>
-            <w:r>
-              <w:t>(</w:t>
+              <w:t>Artist(</w:t>
             </w:r>
             <w:proofErr w:type="gramEnd"/>
             <w:r>
@@ -4165,6 +4162,7 @@
         <w:tc>
           <w:tcPr>
             <w:tcW w:w="3009" w:type="dxa"/>
+            <w:vMerge w:val="restart"/>
             <w:shd w:val="clear" w:color="auto" w:fill="auto"/>
             <w:tcMar>
               <w:top w:w="100" w:type="dxa"/>
@@ -4221,31 +4219,427 @@
               </w:pBdr>
               <w:spacing w:line="240" w:lineRule="auto"/>
             </w:pPr>
-          </w:p>
-        </w:tc>
-        <w:tc>
-          <w:tcPr>
-            <w:tcW w:w="3010" w:type="dxa"/>
-            <w:shd w:val="clear" w:color="auto" w:fill="auto"/>
-            <w:tcMar>
-              <w:top w:w="100" w:type="dxa"/>
-              <w:left w:w="100" w:type="dxa"/>
-              <w:bottom w:w="100" w:type="dxa"/>
-              <w:right w:w="100" w:type="dxa"/>
-            </w:tcMar>
-          </w:tcPr>
-          <w:p>
-            <w:pPr>
-              <w:widowControl w:val="0"/>
-              <w:pBdr>
-                <w:top w:val="nil"/>
-                <w:left w:val="nil"/>
-                <w:bottom w:val="nil"/>
-                <w:right w:val="nil"/>
-                <w:between w:val="nil"/>
-              </w:pBdr>
-              <w:spacing w:line="240" w:lineRule="auto"/>
-            </w:pPr>
+            <w:r>
+              <w:t xml:space="preserve">Class controller </w:t>
+            </w:r>
+          </w:p>
+        </w:tc>
+        <w:tc>
+          <w:tcPr>
+            <w:tcW w:w="3010" w:type="dxa"/>
+            <w:shd w:val="clear" w:color="auto" w:fill="auto"/>
+            <w:tcMar>
+              <w:top w:w="100" w:type="dxa"/>
+              <w:left w:w="100" w:type="dxa"/>
+              <w:bottom w:w="100" w:type="dxa"/>
+              <w:right w:w="100" w:type="dxa"/>
+            </w:tcMar>
+          </w:tcPr>
+          <w:p>
+            <w:pPr>
+              <w:widowControl w:val="0"/>
+              <w:pBdr>
+                <w:top w:val="nil"/>
+                <w:left w:val="nil"/>
+                <w:bottom w:val="nil"/>
+                <w:right w:val="nil"/>
+                <w:between w:val="nil"/>
+              </w:pBdr>
+              <w:spacing w:line="240" w:lineRule="auto"/>
+            </w:pPr>
+            <w:r>
+              <w:t xml:space="preserve">Code </w:t>
+            </w:r>
+            <w:proofErr w:type="spellStart"/>
+            <w:proofErr w:type="gramStart"/>
+            <w:r>
+              <w:t>matrixN</w:t>
+            </w:r>
+            <w:proofErr w:type="spellEnd"/>
+            <w:r>
+              <w:t>(</w:t>
+            </w:r>
+            <w:proofErr w:type="gramEnd"/>
+            <w:r>
+              <w:t>…)</w:t>
+            </w:r>
+          </w:p>
+        </w:tc>
+      </w:tr>
+      <w:tr>
+        <w:tc>
+          <w:tcPr>
+            <w:tcW w:w="3009" w:type="dxa"/>
+            <w:vMerge/>
+            <w:shd w:val="clear" w:color="auto" w:fill="auto"/>
+            <w:tcMar>
+              <w:top w:w="100" w:type="dxa"/>
+              <w:left w:w="100" w:type="dxa"/>
+              <w:bottom w:w="100" w:type="dxa"/>
+              <w:right w:w="100" w:type="dxa"/>
+            </w:tcMar>
+          </w:tcPr>
+          <w:p>
+            <w:pPr>
+              <w:widowControl w:val="0"/>
+              <w:pBdr>
+                <w:top w:val="nil"/>
+                <w:left w:val="nil"/>
+                <w:bottom w:val="nil"/>
+                <w:right w:val="nil"/>
+                <w:between w:val="nil"/>
+              </w:pBdr>
+              <w:spacing w:line="240" w:lineRule="auto"/>
+            </w:pPr>
+          </w:p>
+        </w:tc>
+        <w:tc>
+          <w:tcPr>
+            <w:tcW w:w="3010" w:type="dxa"/>
+            <w:shd w:val="clear" w:color="auto" w:fill="auto"/>
+            <w:tcMar>
+              <w:top w:w="100" w:type="dxa"/>
+              <w:left w:w="100" w:type="dxa"/>
+              <w:bottom w:w="100" w:type="dxa"/>
+              <w:right w:w="100" w:type="dxa"/>
+            </w:tcMar>
+          </w:tcPr>
+          <w:p>
+            <w:pPr>
+              <w:widowControl w:val="0"/>
+              <w:pBdr>
+                <w:top w:val="nil"/>
+                <w:left w:val="nil"/>
+                <w:bottom w:val="nil"/>
+                <w:right w:val="nil"/>
+                <w:between w:val="nil"/>
+              </w:pBdr>
+              <w:spacing w:line="240" w:lineRule="auto"/>
+            </w:pPr>
+            <w:r>
+              <w:t xml:space="preserve">Class controller </w:t>
+            </w:r>
+          </w:p>
+        </w:tc>
+        <w:tc>
+          <w:tcPr>
+            <w:tcW w:w="3010" w:type="dxa"/>
+            <w:shd w:val="clear" w:color="auto" w:fill="auto"/>
+            <w:tcMar>
+              <w:top w:w="100" w:type="dxa"/>
+              <w:left w:w="100" w:type="dxa"/>
+              <w:bottom w:w="100" w:type="dxa"/>
+              <w:right w:w="100" w:type="dxa"/>
+            </w:tcMar>
+          </w:tcPr>
+          <w:p>
+            <w:pPr>
+              <w:widowControl w:val="0"/>
+              <w:pBdr>
+                <w:top w:val="nil"/>
+                <w:left w:val="nil"/>
+                <w:bottom w:val="nil"/>
+                <w:right w:val="nil"/>
+                <w:between w:val="nil"/>
+              </w:pBdr>
+              <w:spacing w:line="240" w:lineRule="auto"/>
+            </w:pPr>
+            <w:r>
+              <w:t xml:space="preserve">Code </w:t>
+            </w:r>
+            <w:proofErr w:type="gramStart"/>
+            <w:r>
+              <w:t>matrix(</w:t>
+            </w:r>
+            <w:proofErr w:type="gramEnd"/>
+            <w:r>
+              <w:t>…)</w:t>
+            </w:r>
+          </w:p>
+        </w:tc>
+      </w:tr>
+      <w:tr>
+        <w:tc>
+          <w:tcPr>
+            <w:tcW w:w="3009" w:type="dxa"/>
+            <w:vMerge/>
+            <w:shd w:val="clear" w:color="auto" w:fill="auto"/>
+            <w:tcMar>
+              <w:top w:w="100" w:type="dxa"/>
+              <w:left w:w="100" w:type="dxa"/>
+              <w:bottom w:w="100" w:type="dxa"/>
+              <w:right w:w="100" w:type="dxa"/>
+            </w:tcMar>
+          </w:tcPr>
+          <w:p>
+            <w:pPr>
+              <w:widowControl w:val="0"/>
+              <w:pBdr>
+                <w:top w:val="nil"/>
+                <w:left w:val="nil"/>
+                <w:bottom w:val="nil"/>
+                <w:right w:val="nil"/>
+                <w:between w:val="nil"/>
+              </w:pBdr>
+              <w:spacing w:line="240" w:lineRule="auto"/>
+            </w:pPr>
+          </w:p>
+        </w:tc>
+        <w:tc>
+          <w:tcPr>
+            <w:tcW w:w="3010" w:type="dxa"/>
+            <w:shd w:val="clear" w:color="auto" w:fill="auto"/>
+            <w:tcMar>
+              <w:top w:w="100" w:type="dxa"/>
+              <w:left w:w="100" w:type="dxa"/>
+              <w:bottom w:w="100" w:type="dxa"/>
+              <w:right w:w="100" w:type="dxa"/>
+            </w:tcMar>
+          </w:tcPr>
+          <w:p>
+            <w:pPr>
+              <w:widowControl w:val="0"/>
+              <w:pBdr>
+                <w:top w:val="nil"/>
+                <w:left w:val="nil"/>
+                <w:bottom w:val="nil"/>
+                <w:right w:val="nil"/>
+                <w:between w:val="nil"/>
+              </w:pBdr>
+              <w:spacing w:line="240" w:lineRule="auto"/>
+            </w:pPr>
+            <w:r>
+              <w:t xml:space="preserve">Class controller </w:t>
+            </w:r>
+          </w:p>
+        </w:tc>
+        <w:tc>
+          <w:tcPr>
+            <w:tcW w:w="3010" w:type="dxa"/>
+            <w:shd w:val="clear" w:color="auto" w:fill="auto"/>
+            <w:tcMar>
+              <w:top w:w="100" w:type="dxa"/>
+              <w:left w:w="100" w:type="dxa"/>
+              <w:bottom w:w="100" w:type="dxa"/>
+              <w:right w:w="100" w:type="dxa"/>
+            </w:tcMar>
+          </w:tcPr>
+          <w:p>
+            <w:pPr>
+              <w:widowControl w:val="0"/>
+              <w:pBdr>
+                <w:top w:val="nil"/>
+                <w:left w:val="nil"/>
+                <w:bottom w:val="nil"/>
+                <w:right w:val="nil"/>
+                <w:between w:val="nil"/>
+              </w:pBdr>
+              <w:spacing w:line="240" w:lineRule="auto"/>
+            </w:pPr>
+            <w:r>
+              <w:t xml:space="preserve">Code </w:t>
+            </w:r>
+            <w:proofErr w:type="spellStart"/>
+            <w:proofErr w:type="gramStart"/>
+            <w:r>
+              <w:t>matrixR</w:t>
+            </w:r>
+            <w:proofErr w:type="spellEnd"/>
+            <w:r>
+              <w:t>(</w:t>
+            </w:r>
+            <w:proofErr w:type="gramEnd"/>
+            <w:r>
+              <w:t>…)</w:t>
+            </w:r>
+          </w:p>
+        </w:tc>
+      </w:tr>
+      <w:tr>
+        <w:tc>
+          <w:tcPr>
+            <w:tcW w:w="3009" w:type="dxa"/>
+            <w:vMerge/>
+            <w:shd w:val="clear" w:color="auto" w:fill="auto"/>
+            <w:tcMar>
+              <w:top w:w="100" w:type="dxa"/>
+              <w:left w:w="100" w:type="dxa"/>
+              <w:bottom w:w="100" w:type="dxa"/>
+              <w:right w:w="100" w:type="dxa"/>
+            </w:tcMar>
+          </w:tcPr>
+          <w:p>
+            <w:pPr>
+              <w:widowControl w:val="0"/>
+              <w:pBdr>
+                <w:top w:val="nil"/>
+                <w:left w:val="nil"/>
+                <w:bottom w:val="nil"/>
+                <w:right w:val="nil"/>
+                <w:between w:val="nil"/>
+              </w:pBdr>
+              <w:spacing w:line="240" w:lineRule="auto"/>
+            </w:pPr>
+          </w:p>
+        </w:tc>
+        <w:tc>
+          <w:tcPr>
+            <w:tcW w:w="3010" w:type="dxa"/>
+            <w:shd w:val="clear" w:color="auto" w:fill="auto"/>
+            <w:tcMar>
+              <w:top w:w="100" w:type="dxa"/>
+              <w:left w:w="100" w:type="dxa"/>
+              <w:bottom w:w="100" w:type="dxa"/>
+              <w:right w:w="100" w:type="dxa"/>
+            </w:tcMar>
+          </w:tcPr>
+          <w:p>
+            <w:pPr>
+              <w:widowControl w:val="0"/>
+              <w:pBdr>
+                <w:top w:val="nil"/>
+                <w:left w:val="nil"/>
+                <w:bottom w:val="nil"/>
+                <w:right w:val="nil"/>
+                <w:between w:val="nil"/>
+              </w:pBdr>
+              <w:spacing w:line="240" w:lineRule="auto"/>
+            </w:pPr>
+            <w:r>
+              <w:t>Class controller</w:t>
+            </w:r>
+          </w:p>
+        </w:tc>
+        <w:tc>
+          <w:tcPr>
+            <w:tcW w:w="3010" w:type="dxa"/>
+            <w:shd w:val="clear" w:color="auto" w:fill="auto"/>
+            <w:tcMar>
+              <w:top w:w="100" w:type="dxa"/>
+              <w:left w:w="100" w:type="dxa"/>
+              <w:bottom w:w="100" w:type="dxa"/>
+              <w:right w:w="100" w:type="dxa"/>
+            </w:tcMar>
+          </w:tcPr>
+          <w:p>
+            <w:pPr>
+              <w:widowControl w:val="0"/>
+              <w:pBdr>
+                <w:top w:val="nil"/>
+                <w:left w:val="nil"/>
+                <w:bottom w:val="nil"/>
+                <w:right w:val="nil"/>
+                <w:between w:val="nil"/>
+              </w:pBdr>
+              <w:spacing w:line="240" w:lineRule="auto"/>
+            </w:pPr>
+            <w:proofErr w:type="spellStart"/>
+            <w:proofErr w:type="gramStart"/>
+            <w:r>
+              <w:t>showMatrix</w:t>
+            </w:r>
+            <w:proofErr w:type="spellEnd"/>
+            <w:r>
+              <w:t>(</w:t>
+            </w:r>
+            <w:proofErr w:type="gramEnd"/>
+            <w:r>
+              <w:t>…)</w:t>
+            </w:r>
+          </w:p>
+        </w:tc>
+      </w:tr>
+      <w:tr>
+        <w:tc>
+          <w:tcPr>
+            <w:tcW w:w="3009" w:type="dxa"/>
+            <w:vMerge/>
+            <w:shd w:val="clear" w:color="auto" w:fill="auto"/>
+            <w:tcMar>
+              <w:top w:w="100" w:type="dxa"/>
+              <w:left w:w="100" w:type="dxa"/>
+              <w:bottom w:w="100" w:type="dxa"/>
+              <w:right w:w="100" w:type="dxa"/>
+            </w:tcMar>
+          </w:tcPr>
+          <w:p>
+            <w:pPr>
+              <w:widowControl w:val="0"/>
+              <w:pBdr>
+                <w:top w:val="nil"/>
+                <w:left w:val="nil"/>
+                <w:bottom w:val="nil"/>
+                <w:right w:val="nil"/>
+                <w:between w:val="nil"/>
+              </w:pBdr>
+              <w:spacing w:line="240" w:lineRule="auto"/>
+            </w:pPr>
+          </w:p>
+        </w:tc>
+        <w:tc>
+          <w:tcPr>
+            <w:tcW w:w="3010" w:type="dxa"/>
+            <w:shd w:val="clear" w:color="auto" w:fill="auto"/>
+            <w:tcMar>
+              <w:top w:w="100" w:type="dxa"/>
+              <w:left w:w="100" w:type="dxa"/>
+              <w:bottom w:w="100" w:type="dxa"/>
+              <w:right w:w="100" w:type="dxa"/>
+            </w:tcMar>
+          </w:tcPr>
+          <w:p>
+            <w:pPr>
+              <w:widowControl w:val="0"/>
+              <w:pBdr>
+                <w:top w:val="nil"/>
+                <w:left w:val="nil"/>
+                <w:bottom w:val="nil"/>
+                <w:right w:val="nil"/>
+                <w:between w:val="nil"/>
+              </w:pBdr>
+              <w:spacing w:line="240" w:lineRule="auto"/>
+            </w:pPr>
+            <w:r>
+              <w:t xml:space="preserve">Class controller </w:t>
+            </w:r>
+          </w:p>
+        </w:tc>
+        <w:tc>
+          <w:tcPr>
+            <w:tcW w:w="3010" w:type="dxa"/>
+            <w:shd w:val="clear" w:color="auto" w:fill="auto"/>
+            <w:tcMar>
+              <w:top w:w="100" w:type="dxa"/>
+              <w:left w:w="100" w:type="dxa"/>
+              <w:bottom w:w="100" w:type="dxa"/>
+              <w:right w:w="100" w:type="dxa"/>
+            </w:tcMar>
+          </w:tcPr>
+          <w:p>
+            <w:pPr>
+              <w:widowControl w:val="0"/>
+              <w:pBdr>
+                <w:top w:val="nil"/>
+                <w:left w:val="nil"/>
+                <w:bottom w:val="nil"/>
+                <w:right w:val="nil"/>
+                <w:between w:val="nil"/>
+              </w:pBdr>
+              <w:spacing w:line="240" w:lineRule="auto"/>
+            </w:pPr>
+            <w:proofErr w:type="spellStart"/>
+            <w:proofErr w:type="gramStart"/>
+            <w:r>
+              <w:t>fillMatrix</w:t>
+            </w:r>
+            <w:proofErr w:type="spellEnd"/>
+            <w:r>
+              <w:t>(</w:t>
+            </w:r>
+            <w:proofErr w:type="gramEnd"/>
+            <w:r>
+              <w:t>…)</w:t>
+            </w:r>
           </w:p>
         </w:tc>
       </w:tr>

</xml_diff>